<commit_message>
rajout du lien github dans journal
</commit_message>
<xml_diff>
--- a/Christopher_Rivas_Varela_Journal.docx
+++ b/Christopher_Rivas_Varela_Journal.docx
@@ -228,8 +228,39 @@
           <w:szCs w:val="28"/>
           <w:lang w:val="fr-CA"/>
         </w:rPr>
-        <w:t>Madame Najoua Ghrieb</w:t>
-      </w:r>
+        <w:t xml:space="preserve">Madame </w:t>
+      </w:r>
+      <w:proofErr w:type="spellStart"/>
+      <w:r>
+        <w:rPr>
+          <w:rFonts w:ascii="Times New Roman" w:hAnsi="Times New Roman" w:cs="Times New Roman"/>
+          <w:sz w:val="28"/>
+          <w:szCs w:val="28"/>
+          <w:lang w:val="fr-CA"/>
+        </w:rPr>
+        <w:t>Najoua</w:t>
+      </w:r>
+      <w:proofErr w:type="spellEnd"/>
+      <w:r>
+        <w:rPr>
+          <w:rFonts w:ascii="Times New Roman" w:hAnsi="Times New Roman" w:cs="Times New Roman"/>
+          <w:sz w:val="28"/>
+          <w:szCs w:val="28"/>
+          <w:lang w:val="fr-CA"/>
+        </w:rPr>
+        <w:t xml:space="preserve"> </w:t>
+      </w:r>
+      <w:proofErr w:type="spellStart"/>
+      <w:r>
+        <w:rPr>
+          <w:rFonts w:ascii="Times New Roman" w:hAnsi="Times New Roman" w:cs="Times New Roman"/>
+          <w:sz w:val="28"/>
+          <w:szCs w:val="28"/>
+          <w:lang w:val="fr-CA"/>
+        </w:rPr>
+        <w:t>Ghrieb</w:t>
+      </w:r>
+      <w:proofErr w:type="spellEnd"/>
     </w:p>
     <w:p>
       <w:pPr>
@@ -811,16 +842,34 @@
           <w:sz w:val="24"/>
           <w:szCs w:val="24"/>
         </w:rPr>
-        <w:t xml:space="preserve"> a cela</w:t>
-      </w:r>
-      <w:r>
-        <w:rPr>
-          <w:rFonts w:ascii="Times New Roman" w:hAnsi="Times New Roman" w:cs="Times New Roman"/>
-          <w:sz w:val="24"/>
-          <w:szCs w:val="24"/>
-        </w:rPr>
         <w:t xml:space="preserve"> </w:t>
       </w:r>
+      <w:proofErr w:type="spellStart"/>
+      <w:r>
+        <w:rPr>
+          <w:rFonts w:ascii="Times New Roman" w:hAnsi="Times New Roman" w:cs="Times New Roman"/>
+          <w:sz w:val="24"/>
+          <w:szCs w:val="24"/>
+        </w:rPr>
+        <w:t>a</w:t>
+      </w:r>
+      <w:proofErr w:type="spellEnd"/>
+      <w:r>
+        <w:rPr>
+          <w:rFonts w:ascii="Times New Roman" w:hAnsi="Times New Roman" w:cs="Times New Roman"/>
+          <w:sz w:val="24"/>
+          <w:szCs w:val="24"/>
+        </w:rPr>
+        <w:t xml:space="preserve"> cela</w:t>
+      </w:r>
+      <w:r>
+        <w:rPr>
+          <w:rFonts w:ascii="Times New Roman" w:hAnsi="Times New Roman" w:cs="Times New Roman"/>
+          <w:sz w:val="24"/>
+          <w:szCs w:val="24"/>
+        </w:rPr>
+        <w:t xml:space="preserve"> </w:t>
+      </w:r>
       <w:r>
         <w:rPr>
           <w:rFonts w:ascii="Times New Roman" w:hAnsi="Times New Roman" w:cs="Times New Roman"/>
@@ -835,7 +884,25 @@
           <w:sz w:val="24"/>
           <w:szCs w:val="24"/>
         </w:rPr>
-        <w:t>e n’ai pas pu activer le mode rest de ma base de donn</w:t>
+        <w:t xml:space="preserve">e n’ai pas pu activer le mode </w:t>
+      </w:r>
+      <w:proofErr w:type="spellStart"/>
+      <w:r>
+        <w:rPr>
+          <w:rFonts w:ascii="Times New Roman" w:hAnsi="Times New Roman" w:cs="Times New Roman"/>
+          <w:sz w:val="24"/>
+          <w:szCs w:val="24"/>
+        </w:rPr>
+        <w:t>rest</w:t>
+      </w:r>
+      <w:proofErr w:type="spellEnd"/>
+      <w:r>
+        <w:rPr>
+          <w:rFonts w:ascii="Times New Roman" w:hAnsi="Times New Roman" w:cs="Times New Roman"/>
+          <w:sz w:val="24"/>
+          <w:szCs w:val="24"/>
+        </w:rPr>
+        <w:t xml:space="preserve"> de ma base de donn</w:t>
       </w:r>
       <w:r>
         <w:rPr>
@@ -891,7 +958,25 @@
           <w:sz w:val="24"/>
           <w:szCs w:val="24"/>
         </w:rPr>
-        <w:t xml:space="preserve">comprendre le fonctionnement du mode Rest et </w:t>
+        <w:t xml:space="preserve">comprendre le fonctionnement du mode </w:t>
+      </w:r>
+      <w:proofErr w:type="spellStart"/>
+      <w:r>
+        <w:rPr>
+          <w:rFonts w:ascii="Times New Roman" w:hAnsi="Times New Roman" w:cs="Times New Roman"/>
+          <w:sz w:val="24"/>
+          <w:szCs w:val="24"/>
+        </w:rPr>
+        <w:t>Rest</w:t>
+      </w:r>
+      <w:proofErr w:type="spellEnd"/>
+      <w:r>
+        <w:rPr>
+          <w:rFonts w:ascii="Times New Roman" w:hAnsi="Times New Roman" w:cs="Times New Roman"/>
+          <w:sz w:val="24"/>
+          <w:szCs w:val="24"/>
+        </w:rPr>
+        <w:t xml:space="preserve"> et </w:t>
       </w:r>
       <w:r>
         <w:rPr>
@@ -1035,7 +1120,25 @@
           <w:sz w:val="24"/>
           <w:szCs w:val="24"/>
         </w:rPr>
-        <w:t>activer le mode rest pour chacune des tables et pas simplement copier le code. Ma deuxième difficulté</w:t>
+        <w:t xml:space="preserve">activer le mode </w:t>
+      </w:r>
+      <w:proofErr w:type="spellStart"/>
+      <w:r>
+        <w:rPr>
+          <w:rFonts w:ascii="Times New Roman" w:hAnsi="Times New Roman" w:cs="Times New Roman"/>
+          <w:sz w:val="24"/>
+          <w:szCs w:val="24"/>
+        </w:rPr>
+        <w:t>rest</w:t>
+      </w:r>
+      <w:proofErr w:type="spellEnd"/>
+      <w:r>
+        <w:rPr>
+          <w:rFonts w:ascii="Times New Roman" w:hAnsi="Times New Roman" w:cs="Times New Roman"/>
+          <w:sz w:val="24"/>
+          <w:szCs w:val="24"/>
+        </w:rPr>
+        <w:t xml:space="preserve"> pour chacune des tables et pas simplement copier le code. Ma deuxième difficulté</w:t>
       </w:r>
       <w:r>
         <w:rPr>
@@ -1131,7 +1234,25 @@
           <w:sz w:val="24"/>
           <w:szCs w:val="24"/>
         </w:rPr>
-        <w:t>mode rest p</w:t>
+        <w:t xml:space="preserve">mode </w:t>
+      </w:r>
+      <w:proofErr w:type="spellStart"/>
+      <w:r>
+        <w:rPr>
+          <w:rFonts w:ascii="Times New Roman" w:hAnsi="Times New Roman" w:cs="Times New Roman"/>
+          <w:sz w:val="24"/>
+          <w:szCs w:val="24"/>
+        </w:rPr>
+        <w:t>rest</w:t>
+      </w:r>
+      <w:proofErr w:type="spellEnd"/>
+      <w:r>
+        <w:rPr>
+          <w:rFonts w:ascii="Times New Roman" w:hAnsi="Times New Roman" w:cs="Times New Roman"/>
+          <w:sz w:val="24"/>
+          <w:szCs w:val="24"/>
+        </w:rPr>
+        <w:t xml:space="preserve"> p</w:t>
       </w:r>
       <w:r>
         <w:rPr>
@@ -1219,8 +1340,36 @@
           <w:sz w:val="24"/>
           <w:szCs w:val="24"/>
         </w:rPr>
-        <w:t>couvert la commande grant inherit</w:t>
-      </w:r>
+        <w:t xml:space="preserve">couvert la commande </w:t>
+      </w:r>
+      <w:proofErr w:type="spellStart"/>
+      <w:r>
+        <w:rPr>
+          <w:rFonts w:ascii="Times New Roman" w:hAnsi="Times New Roman" w:cs="Times New Roman"/>
+          <w:sz w:val="24"/>
+          <w:szCs w:val="24"/>
+        </w:rPr>
+        <w:t>grant</w:t>
+      </w:r>
+      <w:proofErr w:type="spellEnd"/>
+      <w:r>
+        <w:rPr>
+          <w:rFonts w:ascii="Times New Roman" w:hAnsi="Times New Roman" w:cs="Times New Roman"/>
+          <w:sz w:val="24"/>
+          <w:szCs w:val="24"/>
+        </w:rPr>
+        <w:t xml:space="preserve"> </w:t>
+      </w:r>
+      <w:proofErr w:type="spellStart"/>
+      <w:r>
+        <w:rPr>
+          <w:rFonts w:ascii="Times New Roman" w:hAnsi="Times New Roman" w:cs="Times New Roman"/>
+          <w:sz w:val="24"/>
+          <w:szCs w:val="24"/>
+        </w:rPr>
+        <w:t>inherit</w:t>
+      </w:r>
+      <w:proofErr w:type="spellEnd"/>
       <w:r>
         <w:rPr>
           <w:rFonts w:ascii="Times New Roman" w:hAnsi="Times New Roman" w:cs="Times New Roman"/>
@@ -1403,16 +1552,44 @@
           <w:sz w:val="24"/>
           <w:szCs w:val="24"/>
         </w:rPr>
-        <w:t xml:space="preserve"> float ce qui était incroyablement long.</w:t>
-      </w:r>
-      <w:r>
-        <w:rPr>
-          <w:rFonts w:ascii="Times New Roman" w:hAnsi="Times New Roman" w:cs="Times New Roman"/>
-          <w:sz w:val="24"/>
-          <w:szCs w:val="24"/>
-        </w:rPr>
-        <w:t xml:space="preserve"> Pour ce tp</w:t>
-      </w:r>
+        <w:t xml:space="preserve"> </w:t>
+      </w:r>
+      <w:proofErr w:type="spellStart"/>
+      <w:r>
+        <w:rPr>
+          <w:rFonts w:ascii="Times New Roman" w:hAnsi="Times New Roman" w:cs="Times New Roman"/>
+          <w:sz w:val="24"/>
+          <w:szCs w:val="24"/>
+        </w:rPr>
+        <w:t>float</w:t>
+      </w:r>
+      <w:proofErr w:type="spellEnd"/>
+      <w:r>
+        <w:rPr>
+          <w:rFonts w:ascii="Times New Roman" w:hAnsi="Times New Roman" w:cs="Times New Roman"/>
+          <w:sz w:val="24"/>
+          <w:szCs w:val="24"/>
+        </w:rPr>
+        <w:t xml:space="preserve"> ce qui était incroyablement long.</w:t>
+      </w:r>
+      <w:r>
+        <w:rPr>
+          <w:rFonts w:ascii="Times New Roman" w:hAnsi="Times New Roman" w:cs="Times New Roman"/>
+          <w:sz w:val="24"/>
+          <w:szCs w:val="24"/>
+        </w:rPr>
+        <w:t xml:space="preserve"> Pour ce </w:t>
+      </w:r>
+      <w:proofErr w:type="spellStart"/>
+      <w:r>
+        <w:rPr>
+          <w:rFonts w:ascii="Times New Roman" w:hAnsi="Times New Roman" w:cs="Times New Roman"/>
+          <w:sz w:val="24"/>
+          <w:szCs w:val="24"/>
+        </w:rPr>
+        <w:t>tp</w:t>
+      </w:r>
+      <w:proofErr w:type="spellEnd"/>
       <w:r>
         <w:rPr>
           <w:rFonts w:ascii="Times New Roman" w:hAnsi="Times New Roman" w:cs="Times New Roman"/>
@@ -1459,7 +1636,25 @@
           <w:sz w:val="24"/>
           <w:szCs w:val="24"/>
         </w:rPr>
-        <w:t xml:space="preserve"> display flex pour mettre des </w:t>
+        <w:t xml:space="preserve"> display </w:t>
+      </w:r>
+      <w:proofErr w:type="spellStart"/>
+      <w:r>
+        <w:rPr>
+          <w:rFonts w:ascii="Times New Roman" w:hAnsi="Times New Roman" w:cs="Times New Roman"/>
+          <w:sz w:val="24"/>
+          <w:szCs w:val="24"/>
+        </w:rPr>
+        <w:t>flex</w:t>
+      </w:r>
+      <w:proofErr w:type="spellEnd"/>
+      <w:r>
+        <w:rPr>
+          <w:rFonts w:ascii="Times New Roman" w:hAnsi="Times New Roman" w:cs="Times New Roman"/>
+          <w:sz w:val="24"/>
+          <w:szCs w:val="24"/>
+        </w:rPr>
+        <w:t xml:space="preserve"> pour mettre des </w:t>
       </w:r>
       <w:r>
         <w:rPr>
@@ -1619,8 +1814,18 @@
           <w:sz w:val="24"/>
           <w:szCs w:val="24"/>
         </w:rPr>
-        <w:t>code sur lea</w:t>
-      </w:r>
+        <w:t xml:space="preserve">code sur </w:t>
+      </w:r>
+      <w:proofErr w:type="spellStart"/>
+      <w:r>
+        <w:rPr>
+          <w:rFonts w:ascii="Times New Roman" w:hAnsi="Times New Roman" w:cs="Times New Roman"/>
+          <w:sz w:val="24"/>
+          <w:szCs w:val="24"/>
+        </w:rPr>
+        <w:t>lea</w:t>
+      </w:r>
+      <w:proofErr w:type="spellEnd"/>
       <w:r>
         <w:rPr>
           <w:rFonts w:ascii="Times New Roman" w:hAnsi="Times New Roman" w:cs="Times New Roman"/>
@@ -1691,7 +1896,25 @@
           <w:sz w:val="24"/>
           <w:szCs w:val="24"/>
         </w:rPr>
-        <w:t>qu’en premier fetch va prendre un</w:t>
+        <w:t xml:space="preserve">qu’en premier </w:t>
+      </w:r>
+      <w:proofErr w:type="spellStart"/>
+      <w:r>
+        <w:rPr>
+          <w:rFonts w:ascii="Times New Roman" w:hAnsi="Times New Roman" w:cs="Times New Roman"/>
+          <w:sz w:val="24"/>
+          <w:szCs w:val="24"/>
+        </w:rPr>
+        <w:t>fetch</w:t>
+      </w:r>
+      <w:proofErr w:type="spellEnd"/>
+      <w:r>
+        <w:rPr>
+          <w:rFonts w:ascii="Times New Roman" w:hAnsi="Times New Roman" w:cs="Times New Roman"/>
+          <w:sz w:val="24"/>
+          <w:szCs w:val="24"/>
+        </w:rPr>
+        <w:t xml:space="preserve"> va prendre un</w:t>
       </w:r>
       <w:r>
         <w:rPr>
@@ -1747,7 +1970,25 @@
           <w:sz w:val="24"/>
           <w:szCs w:val="24"/>
         </w:rPr>
-        <w:t xml:space="preserve"> en json,</w:t>
+        <w:t xml:space="preserve"> en </w:t>
+      </w:r>
+      <w:proofErr w:type="spellStart"/>
+      <w:r>
+        <w:rPr>
+          <w:rFonts w:ascii="Times New Roman" w:hAnsi="Times New Roman" w:cs="Times New Roman"/>
+          <w:sz w:val="24"/>
+          <w:szCs w:val="24"/>
+        </w:rPr>
+        <w:t>json</w:t>
+      </w:r>
+      <w:proofErr w:type="spellEnd"/>
+      <w:r>
+        <w:rPr>
+          <w:rFonts w:ascii="Times New Roman" w:hAnsi="Times New Roman" w:cs="Times New Roman"/>
+          <w:sz w:val="24"/>
+          <w:szCs w:val="24"/>
+        </w:rPr>
+        <w:t>,</w:t>
       </w:r>
       <w:r>
         <w:rPr>
@@ -1827,7 +2068,25 @@
           <w:sz w:val="24"/>
           <w:szCs w:val="24"/>
         </w:rPr>
-        <w:t xml:space="preserve">avec la boucle map et finalement </w:t>
+        <w:t xml:space="preserve">avec la boucle </w:t>
+      </w:r>
+      <w:proofErr w:type="spellStart"/>
+      <w:r>
+        <w:rPr>
+          <w:rFonts w:ascii="Times New Roman" w:hAnsi="Times New Roman" w:cs="Times New Roman"/>
+          <w:sz w:val="24"/>
+          <w:szCs w:val="24"/>
+        </w:rPr>
+        <w:t>map</w:t>
+      </w:r>
+      <w:proofErr w:type="spellEnd"/>
+      <w:r>
+        <w:rPr>
+          <w:rFonts w:ascii="Times New Roman" w:hAnsi="Times New Roman" w:cs="Times New Roman"/>
+          <w:sz w:val="24"/>
+          <w:szCs w:val="24"/>
+        </w:rPr>
+        <w:t xml:space="preserve"> et finalement </w:t>
       </w:r>
       <w:r>
         <w:rPr>
@@ -1963,7 +2222,25 @@
           <w:sz w:val="24"/>
           <w:szCs w:val="24"/>
         </w:rPr>
-        <w:t xml:space="preserve"> dans la boucle map du </w:t>
+        <w:t xml:space="preserve"> dans la boucle </w:t>
+      </w:r>
+      <w:proofErr w:type="spellStart"/>
+      <w:r>
+        <w:rPr>
+          <w:rFonts w:ascii="Times New Roman" w:hAnsi="Times New Roman" w:cs="Times New Roman"/>
+          <w:sz w:val="24"/>
+          <w:szCs w:val="24"/>
+        </w:rPr>
+        <w:t>map</w:t>
+      </w:r>
+      <w:proofErr w:type="spellEnd"/>
+      <w:r>
+        <w:rPr>
+          <w:rFonts w:ascii="Times New Roman" w:hAnsi="Times New Roman" w:cs="Times New Roman"/>
+          <w:sz w:val="24"/>
+          <w:szCs w:val="24"/>
+        </w:rPr>
+        <w:t xml:space="preserve"> du </w:t>
       </w:r>
       <w:r>
         <w:rPr>
@@ -2059,7 +2336,25 @@
           <w:sz w:val="24"/>
           <w:szCs w:val="24"/>
         </w:rPr>
-        <w:t>puisque je ne savais pas comment rajouter des propriétés css aux balises cré</w:t>
+        <w:t xml:space="preserve">puisque je ne savais pas comment rajouter des propriétés </w:t>
+      </w:r>
+      <w:proofErr w:type="spellStart"/>
+      <w:r>
+        <w:rPr>
+          <w:rFonts w:ascii="Times New Roman" w:hAnsi="Times New Roman" w:cs="Times New Roman"/>
+          <w:sz w:val="24"/>
+          <w:szCs w:val="24"/>
+        </w:rPr>
+        <w:t>css</w:t>
+      </w:r>
+      <w:proofErr w:type="spellEnd"/>
+      <w:r>
+        <w:rPr>
+          <w:rFonts w:ascii="Times New Roman" w:hAnsi="Times New Roman" w:cs="Times New Roman"/>
+          <w:sz w:val="24"/>
+          <w:szCs w:val="24"/>
+        </w:rPr>
+        <w:t xml:space="preserve"> aux balises cré</w:t>
       </w:r>
       <w:r>
         <w:rPr>
@@ -2075,8 +2370,18 @@
           <w:sz w:val="24"/>
           <w:szCs w:val="24"/>
         </w:rPr>
-        <w:t xml:space="preserve"> avec la fonction createNode</w:t>
-      </w:r>
+        <w:t xml:space="preserve"> avec la fonction </w:t>
+      </w:r>
+      <w:proofErr w:type="spellStart"/>
+      <w:r>
+        <w:rPr>
+          <w:rFonts w:ascii="Times New Roman" w:hAnsi="Times New Roman" w:cs="Times New Roman"/>
+          <w:sz w:val="24"/>
+          <w:szCs w:val="24"/>
+        </w:rPr>
+        <w:t>createNode</w:t>
+      </w:r>
+      <w:proofErr w:type="spellEnd"/>
       <w:r>
         <w:rPr>
           <w:rFonts w:ascii="Times New Roman" w:hAnsi="Times New Roman" w:cs="Times New Roman"/>
@@ -2141,13 +2446,23 @@
         </w:rPr>
         <w:t xml:space="preserve"> la fonction </w:t>
       </w:r>
-      <w:r>
-        <w:rPr>
-          <w:rFonts w:ascii="Times New Roman" w:hAnsi="Times New Roman" w:cs="Times New Roman"/>
-          <w:sz w:val="24"/>
-          <w:szCs w:val="24"/>
-        </w:rPr>
-        <w:t xml:space="preserve">classList.add pour donner une classe </w:t>
+      <w:proofErr w:type="spellStart"/>
+      <w:r>
+        <w:rPr>
+          <w:rFonts w:ascii="Times New Roman" w:hAnsi="Times New Roman" w:cs="Times New Roman"/>
+          <w:sz w:val="24"/>
+          <w:szCs w:val="24"/>
+        </w:rPr>
+        <w:t>classList.add</w:t>
+      </w:r>
+      <w:proofErr w:type="spellEnd"/>
+      <w:r>
+        <w:rPr>
+          <w:rFonts w:ascii="Times New Roman" w:hAnsi="Times New Roman" w:cs="Times New Roman"/>
+          <w:sz w:val="24"/>
+          <w:szCs w:val="24"/>
+        </w:rPr>
+        <w:t xml:space="preserve"> pour donner une classe </w:t>
       </w:r>
       <w:r>
         <w:rPr>
@@ -2277,6 +2592,50 @@
         <w:t>Les Commandes Git</w:t>
       </w:r>
       <w:bookmarkEnd w:id="1"/>
+    </w:p>
+    <w:p>
+      <w:pPr>
+        <w:rPr>
+          <w:lang w:val="fr-CA"/>
+        </w:rPr>
+      </w:pPr>
+    </w:p>
+    <w:p>
+      <w:pPr>
+        <w:rPr>
+          <w:lang w:val="fr-CA"/>
+        </w:rPr>
+      </w:pPr>
+      <w:r>
+        <w:rPr>
+          <w:highlight w:val="yellow"/>
+          <w:lang w:val="fr-CA"/>
+        </w:rPr>
+        <w:t xml:space="preserve">Liens vers dépôt </w:t>
+      </w:r>
+      <w:proofErr w:type="spellStart"/>
+      <w:r>
+        <w:rPr>
+          <w:highlight w:val="yellow"/>
+          <w:lang w:val="fr-CA"/>
+        </w:rPr>
+        <w:t>github</w:t>
+      </w:r>
+      <w:proofErr w:type="spellEnd"/>
+      <w:r>
+        <w:rPr>
+          <w:highlight w:val="yellow"/>
+          <w:lang w:val="fr-CA"/>
+        </w:rPr>
+        <w:t xml:space="preserve"> : </w:t>
+      </w:r>
+      <w:r>
+        <w:rPr>
+          <w:highlight w:val="yellow"/>
+          <w:lang w:val="fr-CA"/>
+        </w:rPr>
+        <w:t>https://github.com/ChristopherR-V/Tp3ChristopherRivas-Varela</w:t>
+      </w:r>
     </w:p>
     <w:p>
       <w:pPr>
@@ -2565,9 +2924,17 @@
         <w:rPr>
           <w:lang w:val="fr-CA"/>
         </w:rPr>
-        <w:t>rl pour le Json</w:t>
+        <w:t xml:space="preserve">rl pour le </w:t>
+      </w:r>
+      <w:proofErr w:type="spellStart"/>
+      <w:r>
+        <w:rPr>
+          <w:lang w:val="fr-CA"/>
+        </w:rPr>
+        <w:t>Json</w:t>
       </w:r>
       <w:bookmarkEnd w:id="2"/>
+      <w:proofErr w:type="spellEnd"/>
     </w:p>
     <w:p>
       <w:pPr>

</xml_diff>